<commit_message>
atualizado script de atendimento, alex
</commit_message>
<xml_diff>
--- a/documentacao/Script de atendimento.docx
+++ b/documentacao/Script de atendimento.docx
@@ -171,7 +171,7 @@
           <w:sz w:val="24"/>
           <w:szCs w:val="24"/>
         </w:rPr>
-        <w:t xml:space="preserve"> e entra em contato com o cliente X</w:t>
+        <w:t xml:space="preserve"> e entra em contato com o cliente</w:t>
       </w:r>
       <w:r>
         <w:rPr>
@@ -180,37 +180,293 @@
           <w:szCs w:val="24"/>
         </w:rPr>
         <w:t>.</w:t>
+      </w:r>
+    </w:p>
+    <w:p>
+      <w:pPr>
+        <w:jc w:val="both"/>
+        <w:rPr>
+          <w:rFonts w:ascii="Arial" w:hAnsi="Arial" w:cs="Arial"/>
+          <w:sz w:val="24"/>
+          <w:szCs w:val="24"/>
+        </w:rPr>
+      </w:pPr>
+    </w:p>
+    <w:p>
+      <w:pPr>
+        <w:jc w:val="both"/>
+        <w:rPr>
+          <w:rFonts w:ascii="Arial" w:hAnsi="Arial" w:cs="Arial"/>
+          <w:b/>
+          <w:sz w:val="24"/>
+          <w:szCs w:val="24"/>
+        </w:rPr>
+      </w:pPr>
+      <w:r>
+        <w:rPr>
+          <w:rFonts w:ascii="Arial" w:hAnsi="Arial" w:cs="Arial"/>
+          <w:b/>
+          <w:sz w:val="24"/>
+          <w:szCs w:val="24"/>
+        </w:rPr>
+        <w:t xml:space="preserve">Script </w:t>
+      </w:r>
+      <w:r>
+        <w:rPr>
+          <w:rFonts w:ascii="Arial" w:hAnsi="Arial" w:cs="Arial"/>
+          <w:b/>
+          <w:sz w:val="24"/>
+          <w:szCs w:val="24"/>
+        </w:rPr>
+        <w:t>P</w:t>
+      </w:r>
+      <w:r>
+        <w:rPr>
+          <w:rFonts w:ascii="Arial" w:hAnsi="Arial" w:cs="Arial"/>
+          <w:b/>
+          <w:sz w:val="24"/>
+          <w:szCs w:val="24"/>
+        </w:rPr>
+        <w:t>adrão:</w:t>
+      </w:r>
+    </w:p>
+    <w:p>
+      <w:pPr>
+        <w:jc w:val="both"/>
+        <w:rPr>
+          <w:rFonts w:ascii="Arial" w:hAnsi="Arial" w:cs="Arial"/>
+          <w:sz w:val="24"/>
+          <w:szCs w:val="24"/>
+        </w:rPr>
+      </w:pPr>
+      <w:r>
+        <w:rPr>
+          <w:rFonts w:ascii="Arial" w:hAnsi="Arial" w:cs="Arial"/>
+          <w:sz w:val="24"/>
+          <w:szCs w:val="24"/>
+        </w:rPr>
+        <w:t>- Verificar se o computador, ou outro device está conectado á uma rede de internet;</w:t>
+      </w:r>
+    </w:p>
+    <w:p>
+      <w:pPr>
+        <w:jc w:val="both"/>
+        <w:rPr>
+          <w:rFonts w:ascii="Arial" w:hAnsi="Arial" w:cs="Arial"/>
+          <w:sz w:val="24"/>
+          <w:szCs w:val="24"/>
+        </w:rPr>
+      </w:pPr>
+      <w:r>
+        <w:rPr>
+          <w:rFonts w:ascii="Arial" w:hAnsi="Arial" w:cs="Arial"/>
+          <w:sz w:val="24"/>
+          <w:szCs w:val="24"/>
+        </w:rPr>
+        <w:t xml:space="preserve">- Verificar se o </w:t>
+      </w:r>
+      <w:proofErr w:type="spellStart"/>
+      <w:r>
+        <w:rPr>
+          <w:rFonts w:ascii="Arial" w:hAnsi="Arial" w:cs="Arial"/>
+          <w:sz w:val="24"/>
+          <w:szCs w:val="24"/>
+        </w:rPr>
+        <w:t>moden</w:t>
+      </w:r>
+      <w:proofErr w:type="spellEnd"/>
+      <w:r>
+        <w:rPr>
+          <w:rFonts w:ascii="Arial" w:hAnsi="Arial" w:cs="Arial"/>
+          <w:sz w:val="24"/>
+          <w:szCs w:val="24"/>
+        </w:rPr>
+        <w:t xml:space="preserve"> está conectado a tomado e</w:t>
+      </w:r>
+      <w:r>
+        <w:rPr>
+          <w:rFonts w:ascii="Arial" w:hAnsi="Arial" w:cs="Arial"/>
+          <w:sz w:val="24"/>
+          <w:szCs w:val="24"/>
+        </w:rPr>
+        <w:t>/</w:t>
+      </w:r>
+      <w:r>
+        <w:rPr>
+          <w:rFonts w:ascii="Arial" w:hAnsi="Arial" w:cs="Arial"/>
+          <w:sz w:val="24"/>
+          <w:szCs w:val="24"/>
+        </w:rPr>
+        <w:t>ou ligado;</w:t>
+      </w:r>
+    </w:p>
+    <w:p>
+      <w:pPr>
+        <w:jc w:val="both"/>
+        <w:rPr>
+          <w:rFonts w:ascii="Arial" w:hAnsi="Arial" w:cs="Arial"/>
+          <w:sz w:val="24"/>
+          <w:szCs w:val="24"/>
+        </w:rPr>
+      </w:pPr>
+      <w:r>
+        <w:rPr>
+          <w:rFonts w:ascii="Arial" w:hAnsi="Arial" w:cs="Arial"/>
+          <w:sz w:val="24"/>
+          <w:szCs w:val="24"/>
+        </w:rPr>
+        <w:t xml:space="preserve">- Reiniciar o </w:t>
+      </w:r>
+      <w:proofErr w:type="spellStart"/>
+      <w:r>
+        <w:rPr>
+          <w:rFonts w:ascii="Arial" w:hAnsi="Arial" w:cs="Arial"/>
+          <w:sz w:val="24"/>
+          <w:szCs w:val="24"/>
+        </w:rPr>
+        <w:t>moden</w:t>
+      </w:r>
+      <w:proofErr w:type="spellEnd"/>
+      <w:r>
+        <w:rPr>
+          <w:rFonts w:ascii="Arial" w:hAnsi="Arial" w:cs="Arial"/>
+          <w:sz w:val="24"/>
+          <w:szCs w:val="24"/>
+        </w:rPr>
+        <w:t xml:space="preserve"> (desligou e esperou 5 segundo para religar);</w:t>
+      </w:r>
+    </w:p>
+    <w:p>
+      <w:pPr>
+        <w:jc w:val="both"/>
+        <w:rPr>
+          <w:rFonts w:ascii="Arial" w:hAnsi="Arial" w:cs="Arial"/>
+          <w:sz w:val="24"/>
+          <w:szCs w:val="24"/>
+        </w:rPr>
+      </w:pPr>
+      <w:r>
+        <w:rPr>
+          <w:rFonts w:ascii="Arial" w:hAnsi="Arial" w:cs="Arial"/>
+          <w:sz w:val="24"/>
+          <w:szCs w:val="24"/>
+        </w:rPr>
+        <w:t>- Atualizar a página web;</w:t>
+      </w:r>
+    </w:p>
+    <w:p>
+      <w:pPr>
+        <w:jc w:val="both"/>
+        <w:rPr>
+          <w:rFonts w:ascii="Arial" w:hAnsi="Arial" w:cs="Arial"/>
+          <w:sz w:val="24"/>
+          <w:szCs w:val="24"/>
+        </w:rPr>
+      </w:pPr>
+      <w:r>
+        <w:rPr>
+          <w:rFonts w:ascii="Arial" w:hAnsi="Arial" w:cs="Arial"/>
+          <w:sz w:val="24"/>
+          <w:szCs w:val="24"/>
+        </w:rPr>
+        <w:t>-N1 abrir chamado para o N2 (visita técnica);</w:t>
+      </w:r>
+    </w:p>
+    <w:p>
+      <w:pPr>
+        <w:jc w:val="both"/>
+        <w:rPr>
+          <w:rFonts w:ascii="Arial" w:hAnsi="Arial" w:cs="Arial"/>
+          <w:sz w:val="24"/>
+          <w:szCs w:val="24"/>
+        </w:rPr>
+      </w:pPr>
+      <w:r>
+        <w:rPr>
+          <w:rFonts w:ascii="Arial" w:hAnsi="Arial" w:cs="Arial"/>
+          <w:sz w:val="24"/>
+          <w:szCs w:val="24"/>
+        </w:rPr>
+        <w:t>- Caso na visita técnica não resolva, entrar em contato com o N3 (fornecedor).</w:t>
+      </w:r>
+    </w:p>
+    <w:p>
+      <w:pPr>
+        <w:jc w:val="both"/>
+        <w:rPr>
+          <w:rFonts w:ascii="Arial" w:hAnsi="Arial" w:cs="Arial"/>
+          <w:sz w:val="24"/>
+          <w:szCs w:val="24"/>
+        </w:rPr>
+      </w:pPr>
+    </w:p>
+    <w:p>
+      <w:pPr>
+        <w:jc w:val="center"/>
+        <w:rPr>
+          <w:rFonts w:ascii="Arial" w:hAnsi="Arial" w:cs="Arial"/>
+          <w:b/>
+          <w:sz w:val="24"/>
+          <w:szCs w:val="24"/>
+        </w:rPr>
+      </w:pPr>
+      <w:r>
+        <w:rPr>
+          <w:rFonts w:ascii="Arial" w:hAnsi="Arial" w:cs="Arial"/>
+          <w:b/>
+          <w:sz w:val="24"/>
+          <w:szCs w:val="24"/>
+        </w:rPr>
+        <w:t>S</w:t>
+      </w:r>
+      <w:r>
+        <w:rPr>
+          <w:rFonts w:ascii="Arial" w:hAnsi="Arial" w:cs="Arial"/>
+          <w:b/>
+          <w:sz w:val="24"/>
+          <w:szCs w:val="24"/>
+        </w:rPr>
+        <w:t>i</w:t>
       </w:r>
       <w:bookmarkStart w:id="0" w:name="_GoBack"/>
       <w:bookmarkEnd w:id="0"/>
-    </w:p>
-    <w:p>
-      <w:pPr>
-        <w:jc w:val="both"/>
-        <w:rPr>
-          <w:rFonts w:ascii="Arial" w:hAnsi="Arial" w:cs="Arial"/>
-          <w:sz w:val="24"/>
-          <w:szCs w:val="24"/>
-        </w:rPr>
-      </w:pPr>
-    </w:p>
-    <w:p>
-      <w:pPr>
-        <w:jc w:val="both"/>
+      <w:r>
         <w:rPr>
           <w:rFonts w:ascii="Arial" w:hAnsi="Arial" w:cs="Arial"/>
           <w:b/>
           <w:sz w:val="24"/>
           <w:szCs w:val="24"/>
         </w:rPr>
-      </w:pPr>
-      <w:r>
+        <w:t>mulações</w:t>
+      </w:r>
+    </w:p>
+    <w:p>
+      <w:pPr>
+        <w:jc w:val="both"/>
+        <w:rPr>
+          <w:rFonts w:ascii="Arial" w:hAnsi="Arial" w:cs="Arial"/>
+          <w:sz w:val="24"/>
+          <w:szCs w:val="24"/>
+        </w:rPr>
+      </w:pPr>
+    </w:p>
+    <w:p>
+      <w:pPr>
+        <w:jc w:val="both"/>
         <w:rPr>
           <w:rFonts w:ascii="Arial" w:hAnsi="Arial" w:cs="Arial"/>
           <w:b/>
           <w:sz w:val="24"/>
           <w:szCs w:val="24"/>
         </w:rPr>
+      </w:pPr>
+      <w:r>
+        <w:rPr>
+          <w:rFonts w:ascii="Arial" w:hAnsi="Arial" w:cs="Arial"/>
+          <w:b/>
+          <w:sz w:val="24"/>
+          <w:szCs w:val="24"/>
+        </w:rPr>
         <w:t xml:space="preserve">SCRIPT </w:t>
       </w:r>
       <w:r>
@@ -573,6 +829,7 @@
           <w:sz w:val="24"/>
           <w:szCs w:val="24"/>
         </w:rPr>
+        <w:lastRenderedPageBreak/>
         <w:t xml:space="preserve">N1: Senhor, acabei de verificar os dados, e aqui consta que o Senhor ultrapassou as tentativas de login, e sua </w:t>
       </w:r>
       <w:r>
@@ -1274,6 +1531,7 @@
           <w:sz w:val="24"/>
           <w:szCs w:val="24"/>
         </w:rPr>
+        <w:lastRenderedPageBreak/>
         <w:t>N1</w:t>
       </w:r>
       <w:r>
@@ -1481,7 +1739,6 @@
           <w:sz w:val="24"/>
           <w:szCs w:val="24"/>
         </w:rPr>
-        <w:lastRenderedPageBreak/>
         <w:t xml:space="preserve">N2: </w:t>
       </w:r>
       <w:proofErr w:type="spellStart"/>
@@ -1857,6 +2114,7 @@
           <w:sz w:val="24"/>
           <w:szCs w:val="24"/>
         </w:rPr>
+        <w:lastRenderedPageBreak/>
         <w:t>N1: Senhor, olhei aqui, e aparenta estar tudo correto. Vou solicitar a visita de um técnico. Ok?</w:t>
       </w:r>
     </w:p>
@@ -2055,7 +2313,6 @@
           <w:sz w:val="24"/>
           <w:szCs w:val="24"/>
         </w:rPr>
-        <w:lastRenderedPageBreak/>
         <w:t xml:space="preserve">N2: Sr., qual é a geladeira que aparenta que o sensor não </w:t>
       </w:r>
       <w:proofErr w:type="spellStart"/>
@@ -2148,23 +2405,7 @@
           <w:sz w:val="24"/>
           <w:szCs w:val="24"/>
         </w:rPr>
-        <w:t>N2: Sr</w:t>
-      </w:r>
-      <w:r>
-        <w:rPr>
-          <w:rFonts w:ascii="Arial" w:hAnsi="Arial" w:cs="Arial"/>
-          <w:sz w:val="24"/>
-          <w:szCs w:val="24"/>
-        </w:rPr>
-        <w:t>.,</w:t>
-      </w:r>
-      <w:r>
-        <w:rPr>
-          <w:rFonts w:ascii="Arial" w:hAnsi="Arial" w:cs="Arial"/>
-          <w:sz w:val="24"/>
-          <w:szCs w:val="24"/>
-        </w:rPr>
-        <w:t xml:space="preserve"> realmente o problema era no sensor, já efetuei a troca. Espera só uns minutos que </w:t>
+        <w:t xml:space="preserve">N2: Sr., realmente o problema era no sensor, já efetuei a troca. Espera só uns minutos que </w:t>
       </w:r>
       <w:proofErr w:type="spellStart"/>
       <w:r>
@@ -2218,15 +2459,7 @@
           <w:sz w:val="24"/>
           <w:szCs w:val="24"/>
         </w:rPr>
-        <w:t xml:space="preserve">C: </w:t>
-      </w:r>
-      <w:r>
-        <w:rPr>
-          <w:rFonts w:ascii="Arial" w:hAnsi="Arial" w:cs="Arial"/>
-          <w:sz w:val="24"/>
-          <w:szCs w:val="24"/>
-        </w:rPr>
-        <w:t>Só isso mesmo, obrigado!</w:t>
+        <w:t>C: Só isso mesmo, obrigado!</w:t>
       </w:r>
     </w:p>
     <w:p>
@@ -2532,6 +2765,7 @@
     <w:lsdException w:name="HTML Sample" w:semiHidden="1" w:unhideWhenUsed="1"/>
     <w:lsdException w:name="HTML Typewriter" w:semiHidden="1" w:unhideWhenUsed="1"/>
     <w:lsdException w:name="HTML Variable" w:semiHidden="1" w:unhideWhenUsed="1"/>
+    <w:lsdException w:name="Normal Table" w:semiHidden="1" w:unhideWhenUsed="1"/>
     <w:lsdException w:name="annotation subject" w:semiHidden="1" w:unhideWhenUsed="1"/>
     <w:lsdException w:name="No List" w:semiHidden="1" w:unhideWhenUsed="1"/>
     <w:lsdException w:name="Outline List 1" w:semiHidden="1" w:unhideWhenUsed="1"/>
@@ -2575,8 +2809,10 @@
     <w:lsdException w:name="Table Elegant" w:semiHidden="1" w:unhideWhenUsed="1"/>
     <w:lsdException w:name="Table Professional" w:semiHidden="1" w:unhideWhenUsed="1"/>
     <w:lsdException w:name="Table Subtle 1" w:semiHidden="1" w:unhideWhenUsed="1"/>
+    <w:lsdException w:name="Table Subtle 2" w:semiHidden="1" w:unhideWhenUsed="1"/>
     <w:lsdException w:name="Table Web 1" w:semiHidden="1" w:unhideWhenUsed="1"/>
     <w:lsdException w:name="Table Web 2" w:semiHidden="1" w:unhideWhenUsed="1"/>
+    <w:lsdException w:name="Table Web 3" w:semiHidden="1" w:unhideWhenUsed="1"/>
     <w:lsdException w:name="Balloon Text" w:semiHidden="1" w:unhideWhenUsed="1"/>
     <w:lsdException w:name="Table Grid" w:uiPriority="39"/>
     <w:lsdException w:name="Table Theme" w:semiHidden="1" w:unhideWhenUsed="1"/>

</xml_diff>